<commit_message>
nmv 07 04 2022
</commit_message>
<xml_diff>
--- a/TS-Kramam/TS-7.4/TS 7.4 Malayalam Krama Paatam Corrections.docx
+++ b/TS-Kramam/TS-7.4/TS 7.4 Malayalam Krama Paatam Corrections.docx
@@ -19007,180 +19007,173 @@
             </w:pPr>
             <w:r>
               <w:rPr>
-                <w:rFonts w:ascii="BRH Devanagari Extra" w:hAnsi="BRH Devanagari Extra" w:cs="BRH Devanagari Extra"/>
-                <w:color w:val="000000"/>
-                <w:sz w:val="40"/>
-                <w:szCs w:val="40"/>
-                <w:lang w:bidi="ml-IN"/>
+                <w:rFonts w:ascii="BRH Malayalam Extra" w:hAnsi="BRH Malayalam Extra" w:cs="BRH Malayalam Extra"/>
+                <w:color w:val="000000"/>
+                <w:sz w:val="36"/>
+                <w:szCs w:val="40"/>
               </w:rPr>
               <w:t>A</w:t>
             </w:r>
             <w:r>
               <w:rPr>
-                <w:rFonts w:ascii="BRH Malayalam Extra" w:hAnsi="BRH Malayalam Extra" w:cs="BRH Devanagari Extra"/>
-                <w:b/>
-                <w:color w:val="000000"/>
-                <w:sz w:val="32"/>
-                <w:szCs w:val="40"/>
-                <w:lang w:bidi="ml-IN"/>
-              </w:rPr>
-              <w:t>–</w:t>
-            </w:r>
-            <w:proofErr w:type="spellStart"/>
-            <w:r>
-              <w:rPr>
-                <w:rFonts w:ascii="BRH Devanagari Extra" w:hAnsi="BRH Devanagari Extra" w:cs="BRH Devanagari Extra"/>
-                <w:color w:val="000000"/>
-                <w:sz w:val="40"/>
-                <w:szCs w:val="40"/>
-                <w:lang w:bidi="ml-IN"/>
-              </w:rPr>
-              <w:t>iÉ</w:t>
-            </w:r>
-            <w:proofErr w:type="spellEnd"/>
-            <w:r>
-              <w:rPr>
-                <w:rFonts w:ascii="BRH Malayalam Extra" w:hAnsi="BRH Malayalam Extra" w:cs="BRH Devanagari Extra"/>
-                <w:b/>
-                <w:color w:val="000000"/>
-                <w:sz w:val="32"/>
-                <w:szCs w:val="40"/>
-                <w:lang w:bidi="ml-IN"/>
-              </w:rPr>
-              <w:t>–</w:t>
-            </w:r>
-            <w:proofErr w:type="spellStart"/>
-            <w:r>
-              <w:rPr>
-                <w:rFonts w:ascii="BRH Devanagari Extra" w:hAnsi="BRH Devanagari Extra" w:cs="BRH Devanagari Extra"/>
+                <w:rFonts w:ascii="BRH Malayalam Extra" w:hAnsi="BRH Malayalam Extra" w:cs="BRH Malayalam Extra"/>
+                <w:b/>
+                <w:color w:val="000000"/>
+                <w:sz w:val="28"/>
+                <w:szCs w:val="40"/>
+              </w:rPr>
+              <w:t>–</w:t>
+            </w:r>
+            <w:r>
+              <w:rPr>
+                <w:rFonts w:ascii="BRH Malayalam Extra" w:hAnsi="BRH Malayalam Extra" w:cs="BRH Malayalam Extra"/>
                 <w:color w:val="000000"/>
                 <w:sz w:val="36"/>
                 <w:szCs w:val="40"/>
-                <w:lang w:bidi="ml-IN"/>
+              </w:rPr>
+              <w:t>Z</w:t>
+            </w:r>
+            <w:r>
+              <w:rPr>
+                <w:rFonts w:ascii="BRH Malayalam Extra" w:hAnsi="BRH Malayalam Extra" w:cs="BRH Malayalam Extra"/>
+                <w:b/>
+                <w:color w:val="000000"/>
+                <w:sz w:val="28"/>
+                <w:szCs w:val="40"/>
+              </w:rPr>
+              <w:t>–</w:t>
+            </w:r>
+            <w:proofErr w:type="spellStart"/>
+            <w:r>
+              <w:rPr>
+                <w:rFonts w:ascii="BRH Devanagari Extra" w:hAnsi="BRH Devanagari Extra" w:cs="BRH Malayalam Extra"/>
+                <w:color w:val="000000"/>
+                <w:sz w:val="32"/>
+                <w:szCs w:val="40"/>
               </w:rPr>
               <w:t>óè</w:t>
             </w:r>
             <w:proofErr w:type="spellEnd"/>
             <w:r>
               <w:rPr>
-                <w:rFonts w:ascii="BRH Malayalam Extra" w:hAnsi="BRH Malayalam Extra" w:cs="BRH Devanagari Extra"/>
-                <w:b/>
-                <w:color w:val="000000"/>
-                <w:sz w:val="32"/>
-                <w:szCs w:val="40"/>
-                <w:lang w:bidi="ml-IN"/>
-              </w:rPr>
-              <w:t>–</w:t>
-            </w:r>
-            <w:proofErr w:type="spellStart"/>
-            <w:r>
-              <w:rPr>
-                <w:rFonts w:ascii="BRH Devanagari Extra" w:hAnsi="BRH Devanagari Extra" w:cs="BRH Devanagari Extra"/>
-                <w:color w:val="000000"/>
-                <w:sz w:val="40"/>
-                <w:szCs w:val="40"/>
-                <w:lang w:bidi="ml-IN"/>
-              </w:rPr>
-              <w:t>xÉ</w:t>
-            </w:r>
-            <w:proofErr w:type="spellEnd"/>
-            <w:r>
-              <w:rPr>
-                <w:rFonts w:ascii="BRH Malayalam Extra" w:hAnsi="BRH Malayalam Extra" w:cs="BRH Devanagari Extra"/>
-                <w:b/>
-                <w:color w:val="000000"/>
-                <w:sz w:val="32"/>
-                <w:szCs w:val="40"/>
-                <w:lang w:bidi="ml-IN"/>
-              </w:rPr>
-              <w:t>–</w:t>
-            </w:r>
-            <w:proofErr w:type="spellStart"/>
-            <w:r>
-              <w:rPr>
-                <w:rFonts w:ascii="BRH Devanagari Extra" w:hAnsi="BRH Devanagari Extra" w:cs="BRH Devanagari Extra"/>
-                <w:color w:val="000000"/>
-                <w:sz w:val="40"/>
-                <w:szCs w:val="40"/>
-                <w:lang w:bidi="ml-IN"/>
-              </w:rPr>
-              <w:t>rÉ</w:t>
-            </w:r>
-            <w:proofErr w:type="spellEnd"/>
-            <w:r>
-              <w:rPr>
-                <w:rFonts w:ascii="BRH Malayalam Extra" w:hAnsi="BRH Malayalam Extra" w:cs="BRH Devanagari Extra"/>
-                <w:b/>
-                <w:color w:val="000000"/>
-                <w:sz w:val="32"/>
-                <w:szCs w:val="40"/>
-                <w:lang w:bidi="ml-IN"/>
-              </w:rPr>
-              <w:t>–</w:t>
-            </w:r>
-            <w:proofErr w:type="spellStart"/>
-            <w:r>
-              <w:rPr>
-                <w:rFonts w:ascii="BRH Devanagari Extra" w:hAnsi="BRH Devanagari Extra" w:cs="BRH Devanagari Extra"/>
-                <w:color w:val="000000"/>
-                <w:sz w:val="40"/>
-                <w:szCs w:val="40"/>
-                <w:lang w:bidi="ml-IN"/>
-              </w:rPr>
-              <w:t>ÌSirÉþ</w:t>
-            </w:r>
-            <w:r>
-              <w:rPr>
-                <w:rFonts w:ascii="BRH Devanagari Extra" w:hAnsi="BRH Devanagari Extra" w:cs="BRH Devanagari Extra"/>
-                <w:color w:val="000000"/>
-                <w:sz w:val="40"/>
+                <w:rFonts w:ascii="BRH Malayalam Extra" w:hAnsi="BRH Malayalam Extra" w:cs="BRH Malayalam Extra"/>
+                <w:b/>
+                <w:color w:val="000000"/>
+                <w:sz w:val="28"/>
+                <w:szCs w:val="40"/>
+              </w:rPr>
+              <w:t>–</w:t>
+            </w:r>
+            <w:r>
+              <w:rPr>
+                <w:rFonts w:ascii="BRH Malayalam Extra" w:hAnsi="BRH Malayalam Extra" w:cs="BRH Malayalam Extra"/>
+                <w:color w:val="000000"/>
+                <w:sz w:val="36"/>
+                <w:szCs w:val="40"/>
+              </w:rPr>
+              <w:t>s</w:t>
+            </w:r>
+            <w:r>
+              <w:rPr>
+                <w:rFonts w:ascii="BRH Malayalam Extra" w:hAnsi="BRH Malayalam Extra" w:cs="BRH Malayalam Extra"/>
+                <w:b/>
+                <w:color w:val="000000"/>
+                <w:sz w:val="28"/>
+                <w:szCs w:val="40"/>
+              </w:rPr>
+              <w:t>–</w:t>
+            </w:r>
+            <w:r>
+              <w:rPr>
+                <w:rFonts w:ascii="BRH Malayalam Extra" w:hAnsi="BRH Malayalam Extra" w:cs="BRH Malayalam Extra"/>
+                <w:color w:val="000000"/>
+                <w:sz w:val="36"/>
+                <w:szCs w:val="40"/>
+              </w:rPr>
+              <w:t>j</w:t>
+            </w:r>
+            <w:r>
+              <w:rPr>
+                <w:rFonts w:ascii="BRH Malayalam Extra" w:hAnsi="BRH Malayalam Extra" w:cs="BRH Malayalam Extra"/>
+                <w:b/>
+                <w:color w:val="000000"/>
+                <w:sz w:val="28"/>
+                <w:szCs w:val="40"/>
+              </w:rPr>
+              <w:t>–</w:t>
+            </w:r>
+            <w:proofErr w:type="spellStart"/>
+            <w:r>
+              <w:rPr>
+                <w:rFonts w:ascii="BRH Malayalam Extra" w:hAnsi="BRH Malayalam Extra" w:cs="BRH Malayalam Extra"/>
+                <w:color w:val="000000"/>
+                <w:sz w:val="36"/>
+                <w:szCs w:val="40"/>
+              </w:rPr>
+              <w:t>by</w:t>
+            </w:r>
+            <w:r>
+              <w:rPr>
+                <w:rFonts w:ascii="BRH Malayalam Extra" w:hAnsi="BRH Malayalam Extra" w:cs="BRH Malayalam Extra"/>
+                <w:color w:val="000000"/>
+                <w:sz w:val="36"/>
                 <w:szCs w:val="40"/>
                 <w:highlight w:val="yellow"/>
-                <w:lang w:bidi="ml-IN"/>
-              </w:rPr>
-              <w:t>xÉ</w:t>
-            </w:r>
-            <w:r>
-              <w:rPr>
-                <w:rFonts w:ascii="BRH Devanagari Extra" w:hAnsi="BRH Devanagari Extra" w:cs="BRH Devanagari Extra"/>
+              </w:rPr>
+              <w:t>Zõ</w:t>
+            </w:r>
+            <w:proofErr w:type="spellEnd"/>
+            <w:r>
+              <w:rPr>
+                <w:rFonts w:ascii="BRH Malayalam Extra" w:hAnsi="BRH Malayalam Extra" w:cs="BRH Malayalam Extra"/>
                 <w:color w:val="000000"/>
                 <w:sz w:val="36"/>
                 <w:szCs w:val="40"/>
                 <w:highlight w:val="yellow"/>
-                <w:lang w:bidi="ml-IN"/>
-              </w:rPr>
-              <w:t>ó</w:t>
-            </w:r>
-            <w:r>
-              <w:rPr>
-                <w:rFonts w:ascii="BRH Devanagari Extra" w:hAnsi="BRH Devanagari Extra" w:cs="BRH Devanagari Extra"/>
+              </w:rPr>
+              <w:t>—</w:t>
+            </w:r>
+            <w:proofErr w:type="spellStart"/>
+            <w:r>
+              <w:rPr>
+                <w:rFonts w:ascii="BRH Malayalam Extra" w:hAnsi="BRH Malayalam Extra" w:cs="BRH Malayalam Extra"/>
                 <w:color w:val="000000"/>
                 <w:sz w:val="36"/>
                 <w:szCs w:val="40"/>
-                <w:lang w:bidi="ml-IN"/>
-              </w:rPr>
-              <w:t>è</w:t>
-            </w:r>
-            <w:r>
-              <w:rPr>
-                <w:rFonts w:ascii="BRH Devanagari Extra" w:hAnsi="BRH Devanagari Extra" w:cs="BRH Devanagari Extra"/>
-                <w:color w:val="000000"/>
-                <w:sz w:val="40"/>
-                <w:szCs w:val="40"/>
-                <w:lang w:bidi="ml-IN"/>
-              </w:rPr>
-              <w:t>xÉrÉiÉç</w:t>
-            </w:r>
-            <w:proofErr w:type="spellEnd"/>
-            <w:r>
-              <w:rPr>
-                <w:rFonts w:ascii="BRH Devanagari Extra" w:hAnsi="BRH Devanagari Extra" w:cs="BRH Devanagari Extra"/>
-                <w:color w:val="000000"/>
-                <w:sz w:val="40"/>
-                <w:szCs w:val="40"/>
-                <w:lang w:bidi="ml-IN"/>
-              </w:rPr>
-              <w:t xml:space="preserve"> ||</w:t>
+                <w:highlight w:val="yellow"/>
+              </w:rPr>
+              <w:t>s</w:t>
+            </w:r>
+            <w:r>
+              <w:rPr>
+                <w:rFonts w:ascii="BRH Devanagari Extra" w:hAnsi="BRH Devanagari Extra" w:cs="BRH Malayalam Extra"/>
+                <w:color w:val="000000"/>
+                <w:sz w:val="32"/>
+                <w:szCs w:val="40"/>
+                <w:highlight w:val="yellow"/>
+              </w:rPr>
+              <w:t>óè</w:t>
+            </w:r>
+            <w:bookmarkStart w:id="0" w:name="_GoBack"/>
+            <w:bookmarkEnd w:id="0"/>
+            <w:r>
+              <w:rPr>
+                <w:rFonts w:ascii="BRH Malayalam Extra" w:hAnsi="BRH Malayalam Extra" w:cs="BRH Malayalam Extra"/>
+                <w:color w:val="000000"/>
+                <w:sz w:val="36"/>
+                <w:szCs w:val="40"/>
+              </w:rPr>
+              <w:t>sjZ</w:t>
+            </w:r>
+            <w:proofErr w:type="spellEnd"/>
+            <w:r>
+              <w:rPr>
+                <w:rFonts w:ascii="BRH Malayalam Extra" w:hAnsi="BRH Malayalam Extra" w:cs="BRH Malayalam Extra"/>
+                <w:color w:val="000000"/>
+                <w:sz w:val="36"/>
+                <w:szCs w:val="40"/>
+              </w:rPr>
+              <w:t>§ ||</w:t>
             </w:r>
           </w:p>
         </w:tc>
@@ -19200,172 +19193,180 @@
             </w:pPr>
             <w:r>
               <w:rPr>
-                <w:rFonts w:ascii="BRH Devanagari Extra" w:hAnsi="BRH Devanagari Extra" w:cs="BRH Devanagari Extra"/>
-                <w:color w:val="000000"/>
-                <w:sz w:val="40"/>
-                <w:szCs w:val="40"/>
-                <w:lang w:bidi="ml-IN"/>
+                <w:rFonts w:ascii="BRH Malayalam Extra" w:hAnsi="BRH Malayalam Extra" w:cs="BRH Malayalam Extra"/>
+                <w:color w:val="000000"/>
+                <w:sz w:val="36"/>
+                <w:szCs w:val="40"/>
               </w:rPr>
               <w:t>A</w:t>
             </w:r>
             <w:r>
               <w:rPr>
-                <w:rFonts w:ascii="BRH Malayalam Extra" w:hAnsi="BRH Malayalam Extra" w:cs="BRH Devanagari Extra"/>
-                <w:b/>
-                <w:color w:val="000000"/>
-                <w:sz w:val="32"/>
-                <w:szCs w:val="40"/>
-                <w:lang w:bidi="ml-IN"/>
-              </w:rPr>
-              <w:t>–</w:t>
-            </w:r>
-            <w:proofErr w:type="spellStart"/>
-            <w:r>
-              <w:rPr>
-                <w:rFonts w:ascii="BRH Devanagari Extra" w:hAnsi="BRH Devanagari Extra" w:cs="BRH Devanagari Extra"/>
-                <w:color w:val="000000"/>
-                <w:sz w:val="40"/>
-                <w:szCs w:val="40"/>
-                <w:lang w:bidi="ml-IN"/>
-              </w:rPr>
-              <w:t>iÉ</w:t>
-            </w:r>
-            <w:proofErr w:type="spellEnd"/>
-            <w:r>
-              <w:rPr>
-                <w:rFonts w:ascii="BRH Malayalam Extra" w:hAnsi="BRH Malayalam Extra" w:cs="BRH Devanagari Extra"/>
-                <w:b/>
-                <w:color w:val="000000"/>
-                <w:sz w:val="32"/>
-                <w:szCs w:val="40"/>
-                <w:lang w:bidi="ml-IN"/>
-              </w:rPr>
-              <w:t>–</w:t>
-            </w:r>
-            <w:proofErr w:type="spellStart"/>
-            <w:r>
-              <w:rPr>
-                <w:rFonts w:ascii="BRH Devanagari Extra" w:hAnsi="BRH Devanagari Extra" w:cs="BRH Devanagari Extra"/>
+                <w:rFonts w:ascii="BRH Malayalam Extra" w:hAnsi="BRH Malayalam Extra" w:cs="BRH Malayalam Extra"/>
+                <w:b/>
+                <w:color w:val="000000"/>
+                <w:sz w:val="28"/>
+                <w:szCs w:val="40"/>
+              </w:rPr>
+              <w:t>–</w:t>
+            </w:r>
+            <w:r>
+              <w:rPr>
+                <w:rFonts w:ascii="BRH Malayalam Extra" w:hAnsi="BRH Malayalam Extra" w:cs="BRH Malayalam Extra"/>
                 <w:color w:val="000000"/>
                 <w:sz w:val="36"/>
                 <w:szCs w:val="40"/>
-                <w:lang w:bidi="ml-IN"/>
+              </w:rPr>
+              <w:t>Z</w:t>
+            </w:r>
+            <w:r>
+              <w:rPr>
+                <w:rFonts w:ascii="BRH Malayalam Extra" w:hAnsi="BRH Malayalam Extra" w:cs="BRH Malayalam Extra"/>
+                <w:b/>
+                <w:color w:val="000000"/>
+                <w:sz w:val="28"/>
+                <w:szCs w:val="40"/>
+              </w:rPr>
+              <w:t>–</w:t>
+            </w:r>
+            <w:proofErr w:type="spellStart"/>
+            <w:r>
+              <w:rPr>
+                <w:rFonts w:ascii="BRH Devanagari Extra" w:hAnsi="BRH Devanagari Extra" w:cs="BRH Malayalam Extra"/>
+                <w:color w:val="000000"/>
+                <w:sz w:val="32"/>
+                <w:szCs w:val="40"/>
               </w:rPr>
               <w:t>óè</w:t>
             </w:r>
             <w:proofErr w:type="spellEnd"/>
             <w:r>
               <w:rPr>
-                <w:rFonts w:ascii="BRH Malayalam Extra" w:hAnsi="BRH Malayalam Extra" w:cs="BRH Devanagari Extra"/>
-                <w:b/>
-                <w:color w:val="000000"/>
-                <w:sz w:val="32"/>
-                <w:szCs w:val="40"/>
-                <w:lang w:bidi="ml-IN"/>
-              </w:rPr>
-              <w:t>–</w:t>
-            </w:r>
-            <w:proofErr w:type="spellStart"/>
-            <w:r>
-              <w:rPr>
-                <w:rFonts w:ascii="BRH Devanagari Extra" w:hAnsi="BRH Devanagari Extra" w:cs="BRH Devanagari Extra"/>
-                <w:color w:val="000000"/>
-                <w:sz w:val="40"/>
-                <w:szCs w:val="40"/>
-                <w:lang w:bidi="ml-IN"/>
-              </w:rPr>
-              <w:t>xÉ</w:t>
-            </w:r>
-            <w:proofErr w:type="spellEnd"/>
-            <w:r>
-              <w:rPr>
-                <w:rFonts w:ascii="BRH Malayalam Extra" w:hAnsi="BRH Malayalam Extra" w:cs="BRH Devanagari Extra"/>
-                <w:b/>
-                <w:color w:val="000000"/>
-                <w:sz w:val="32"/>
-                <w:szCs w:val="40"/>
-                <w:lang w:bidi="ml-IN"/>
-              </w:rPr>
-              <w:t>–</w:t>
-            </w:r>
-            <w:proofErr w:type="spellStart"/>
-            <w:r>
-              <w:rPr>
-                <w:rFonts w:ascii="BRH Devanagari Extra" w:hAnsi="BRH Devanagari Extra" w:cs="BRH Devanagari Extra"/>
-                <w:color w:val="000000"/>
-                <w:sz w:val="40"/>
-                <w:szCs w:val="40"/>
-                <w:lang w:bidi="ml-IN"/>
-              </w:rPr>
-              <w:t>rÉ</w:t>
-            </w:r>
-            <w:proofErr w:type="spellEnd"/>
-            <w:r>
-              <w:rPr>
-                <w:rFonts w:ascii="BRH Malayalam Extra" w:hAnsi="BRH Malayalam Extra" w:cs="BRH Devanagari Extra"/>
-                <w:b/>
-                <w:color w:val="000000"/>
-                <w:sz w:val="32"/>
-                <w:szCs w:val="40"/>
-                <w:lang w:bidi="ml-IN"/>
-              </w:rPr>
-              <w:t>–</w:t>
-            </w:r>
-            <w:proofErr w:type="spellStart"/>
-            <w:r>
-              <w:rPr>
-                <w:rFonts w:ascii="BRH Devanagari Extra" w:hAnsi="BRH Devanagari Extra" w:cs="BRH Devanagari Extra"/>
-                <w:color w:val="000000"/>
-                <w:sz w:val="40"/>
-                <w:szCs w:val="40"/>
-                <w:lang w:bidi="ml-IN"/>
-              </w:rPr>
-              <w:t>ÌSirÉþ</w:t>
-            </w:r>
-            <w:r>
-              <w:rPr>
-                <w:rFonts w:ascii="BRH Devanagari Extra" w:hAnsi="BRH Devanagari Extra" w:cs="BRH Devanagari Extra"/>
-                <w:color w:val="000000"/>
-                <w:sz w:val="40"/>
+                <w:rFonts w:ascii="BRH Malayalam Extra" w:hAnsi="BRH Malayalam Extra" w:cs="BRH Malayalam Extra"/>
+                <w:b/>
+                <w:color w:val="000000"/>
+                <w:sz w:val="28"/>
+                <w:szCs w:val="40"/>
+              </w:rPr>
+              <w:t>–</w:t>
+            </w:r>
+            <w:r>
+              <w:rPr>
+                <w:rFonts w:ascii="BRH Malayalam Extra" w:hAnsi="BRH Malayalam Extra" w:cs="BRH Malayalam Extra"/>
+                <w:color w:val="000000"/>
+                <w:sz w:val="36"/>
+                <w:szCs w:val="40"/>
+              </w:rPr>
+              <w:t>s</w:t>
+            </w:r>
+            <w:r>
+              <w:rPr>
+                <w:rFonts w:ascii="BRH Malayalam Extra" w:hAnsi="BRH Malayalam Extra" w:cs="BRH Malayalam Extra"/>
+                <w:b/>
+                <w:color w:val="000000"/>
+                <w:sz w:val="28"/>
+                <w:szCs w:val="40"/>
+              </w:rPr>
+              <w:t>–</w:t>
+            </w:r>
+            <w:r>
+              <w:rPr>
+                <w:rFonts w:ascii="BRH Malayalam Extra" w:hAnsi="BRH Malayalam Extra" w:cs="BRH Malayalam Extra"/>
+                <w:color w:val="000000"/>
+                <w:sz w:val="36"/>
+                <w:szCs w:val="40"/>
+              </w:rPr>
+              <w:t>j</w:t>
+            </w:r>
+            <w:r>
+              <w:rPr>
+                <w:rFonts w:ascii="BRH Malayalam Extra" w:hAnsi="BRH Malayalam Extra" w:cs="BRH Malayalam Extra"/>
+                <w:b/>
+                <w:color w:val="000000"/>
+                <w:sz w:val="28"/>
+                <w:szCs w:val="40"/>
+              </w:rPr>
+              <w:t>–</w:t>
+            </w:r>
+            <w:proofErr w:type="spellStart"/>
+            <w:r>
+              <w:rPr>
+                <w:rFonts w:ascii="BRH Malayalam Extra" w:hAnsi="BRH Malayalam Extra" w:cs="BRH Malayalam Extra"/>
+                <w:color w:val="000000"/>
+                <w:sz w:val="36"/>
+                <w:szCs w:val="40"/>
+              </w:rPr>
+              <w:t>by</w:t>
+            </w:r>
+            <w:r>
+              <w:rPr>
+                <w:rFonts w:ascii="BRH Malayalam Extra" w:hAnsi="BRH Malayalam Extra" w:cs="BRH Malayalam Extra"/>
+                <w:color w:val="000000"/>
+                <w:sz w:val="36"/>
                 <w:szCs w:val="40"/>
                 <w:highlight w:val="green"/>
-                <w:lang w:bidi="ml-IN"/>
-              </w:rPr>
-              <w:t>iÉ</w:t>
-            </w:r>
-            <w:r>
-              <w:rPr>
-                <w:rFonts w:ascii="BRH Devanagari Extra" w:hAnsi="BRH Devanagari Extra" w:cs="BRH Devanagari Extra"/>
+              </w:rPr>
+              <w:t>Zõ</w:t>
+            </w:r>
+            <w:proofErr w:type="spellEnd"/>
+            <w:r>
+              <w:rPr>
+                <w:rFonts w:ascii="BRH Malayalam Extra" w:hAnsi="BRH Malayalam Extra" w:cs="BRH Malayalam Extra"/>
                 <w:color w:val="000000"/>
                 <w:sz w:val="36"/>
                 <w:szCs w:val="40"/>
                 <w:highlight w:val="green"/>
-                <w:lang w:bidi="ml-IN"/>
-              </w:rPr>
-              <w:t>óè</w:t>
-            </w:r>
-            <w:bookmarkStart w:id="0" w:name="_GoBack"/>
-            <w:bookmarkEnd w:id="0"/>
-            <w:r>
-              <w:rPr>
-                <w:rFonts w:ascii="BRH Devanagari Extra" w:hAnsi="BRH Devanagari Extra" w:cs="BRH Devanagari Extra"/>
-                <w:color w:val="000000"/>
-                <w:sz w:val="40"/>
-                <w:szCs w:val="40"/>
-                <w:lang w:bidi="ml-IN"/>
-              </w:rPr>
-              <w:t>xÉrÉiÉç</w:t>
-            </w:r>
-            <w:proofErr w:type="spellEnd"/>
-            <w:r>
-              <w:rPr>
-                <w:rFonts w:ascii="BRH Devanagari Extra" w:hAnsi="BRH Devanagari Extra" w:cs="BRH Devanagari Extra"/>
-                <w:color w:val="000000"/>
-                <w:sz w:val="40"/>
-                <w:szCs w:val="40"/>
-                <w:lang w:bidi="ml-IN"/>
-              </w:rPr>
-              <w:t xml:space="preserve"> ||</w:t>
+              </w:rPr>
+              <w:t>—</w:t>
+            </w:r>
+            <w:proofErr w:type="spellStart"/>
+            <w:r>
+              <w:rPr>
+                <w:rFonts w:ascii="BRH Malayalam Extra" w:hAnsi="BRH Malayalam Extra" w:cs="BRH Malayalam Extra"/>
+                <w:color w:val="000000"/>
+                <w:sz w:val="36"/>
+                <w:szCs w:val="40"/>
+                <w:highlight w:val="green"/>
+              </w:rPr>
+              <w:t>Z</w:t>
+            </w:r>
+            <w:r>
+              <w:rPr>
+                <w:rFonts w:ascii="BRH Devanagari Extra" w:hAnsi="BRH Devanagari Extra" w:cs="BRH Malayalam Extra"/>
+                <w:color w:val="000000"/>
+                <w:sz w:val="32"/>
+                <w:szCs w:val="40"/>
+                <w:highlight w:val="green"/>
+              </w:rPr>
+              <w:t>ó</w:t>
+            </w:r>
+            <w:r>
+              <w:rPr>
+                <w:rFonts w:ascii="BRH Devanagari Extra" w:hAnsi="BRH Devanagari Extra" w:cs="BRH Malayalam Extra"/>
+                <w:color w:val="000000"/>
+                <w:sz w:val="32"/>
+                <w:szCs w:val="40"/>
+              </w:rPr>
+              <w:t>è</w:t>
+            </w:r>
+            <w:r>
+              <w:rPr>
+                <w:rFonts w:ascii="BRH Malayalam Extra" w:hAnsi="BRH Malayalam Extra" w:cs="BRH Malayalam Extra"/>
+                <w:color w:val="000000"/>
+                <w:sz w:val="36"/>
+                <w:szCs w:val="40"/>
+              </w:rPr>
+              <w:t>sjZ</w:t>
+            </w:r>
+            <w:proofErr w:type="spellEnd"/>
+            <w:r>
+              <w:rPr>
+                <w:rFonts w:ascii="BRH Malayalam Extra" w:hAnsi="BRH Malayalam Extra" w:cs="BRH Malayalam Extra"/>
+                <w:color w:val="000000"/>
+                <w:sz w:val="36"/>
+                <w:szCs w:val="40"/>
+              </w:rPr>
+              <w:t>§ ||</w:t>
             </w:r>
           </w:p>
         </w:tc>
@@ -20490,7 +20491,7 @@
         <w:bCs/>
         <w:noProof/>
       </w:rPr>
-      <w:t>6</w:t>
+      <w:t>4</w:t>
     </w:r>
     <w:r>
       <w:rPr>
@@ -21584,7 +21585,7 @@
 </file>
 
 <file path=customXml/itemProps1.xml><?xml version="1.0" encoding="utf-8"?>
-<ds:datastoreItem xmlns:ds="http://schemas.openxmlformats.org/officeDocument/2006/customXml" ds:itemID="{C010A135-9BD0-44F3-8E9F-D450C167A9C5}">
+<ds:datastoreItem xmlns:ds="http://schemas.openxmlformats.org/officeDocument/2006/customXml" ds:itemID="{38AD7795-25FF-4D8F-9C83-4F5F049B90B1}">
   <ds:schemaRefs>
     <ds:schemaRef ds:uri="http://schemas.openxmlformats.org/officeDocument/2006/bibliography"/>
   </ds:schemaRefs>

</xml_diff>